<commit_message>
I just finished both the docs on checking3
</commit_message>
<xml_diff>
--- a/Documents/ENGR 1190 - Final Design project.docx
+++ b/Documents/ENGR 1190 - Final Design project.docx
@@ -816,8 +816,18 @@
           <w:sz w:val="20"/>
           <w:szCs w:val="20"/>
         </w:rPr>
-        <w:t xml:space="preserve"> if no other sensor is trigger</w:t>
-      </w:r>
+        <w:t xml:space="preserve"> if no other sensor is </w:t>
+      </w:r>
+      <w:proofErr w:type="gramStart"/>
+      <w:r>
+        <w:rPr>
+          <w:rFonts w:ascii="Verdana" w:eastAsia="Verdana" w:hAnsi="Verdana" w:cs="Verdana"/>
+          <w:sz w:val="20"/>
+          <w:szCs w:val="20"/>
+        </w:rPr>
+        <w:t>trigger</w:t>
+      </w:r>
+      <w:proofErr w:type="gramEnd"/>
       <w:r>
         <w:rPr>
           <w:rFonts w:ascii="Verdana" w:eastAsia="Verdana" w:hAnsi="Verdana" w:cs="Verdana"/>
@@ -1080,7 +1090,25 @@
           <w:sz w:val="20"/>
           <w:szCs w:val="20"/>
         </w:rPr>
-        <w:t xml:space="preserve">°. Multiples attempt were used to test the </w:t>
+        <w:t xml:space="preserve">°. Multiples </w:t>
+      </w:r>
+      <w:proofErr w:type="gramStart"/>
+      <w:r>
+        <w:rPr>
+          <w:rFonts w:ascii="Verdana" w:eastAsia="Verdana" w:hAnsi="Verdana" w:cs="Verdana"/>
+          <w:sz w:val="20"/>
+          <w:szCs w:val="20"/>
+        </w:rPr>
+        <w:t>attempt</w:t>
+      </w:r>
+      <w:proofErr w:type="gramEnd"/>
+      <w:r>
+        <w:rPr>
+          <w:rFonts w:ascii="Verdana" w:eastAsia="Verdana" w:hAnsi="Verdana" w:cs="Verdana"/>
+          <w:sz w:val="20"/>
+          <w:szCs w:val="20"/>
+        </w:rPr>
+        <w:t xml:space="preserve"> were used to test the </w:t>
       </w:r>
       <w:r>
         <w:rPr>
@@ -1310,7 +1338,34 @@
           <w:sz w:val="20"/>
           <w:szCs w:val="20"/>
         </w:rPr>
-        <w:t>Interactive servo motors B  &amp; C: motor B allows the right and left rotation of the arm and motor C opens and closes the gr</w:t>
+        <w:t xml:space="preserve">Interactive servo motors </w:t>
+      </w:r>
+      <w:proofErr w:type="gramStart"/>
+      <w:r>
+        <w:rPr>
+          <w:rFonts w:ascii="Verdana" w:eastAsia="Verdana" w:hAnsi="Verdana" w:cs="Verdana"/>
+          <w:sz w:val="20"/>
+          <w:szCs w:val="20"/>
+        </w:rPr>
+        <w:t>B  &amp;</w:t>
+      </w:r>
+      <w:proofErr w:type="gramEnd"/>
+      <w:r>
+        <w:rPr>
+          <w:rFonts w:ascii="Verdana" w:eastAsia="Verdana" w:hAnsi="Verdana" w:cs="Verdana"/>
+          <w:sz w:val="20"/>
+          <w:szCs w:val="20"/>
+        </w:rPr>
+        <w:t xml:space="preserve"> C: motor B allows the right and left rotation of the arm and motor C opens and closes the </w:t>
+      </w:r>
+      <w:proofErr w:type="spellStart"/>
+      <w:r>
+        <w:rPr>
+          <w:rFonts w:ascii="Verdana" w:eastAsia="Verdana" w:hAnsi="Verdana" w:cs="Verdana"/>
+          <w:sz w:val="20"/>
+          <w:szCs w:val="20"/>
+        </w:rPr>
+        <w:t>gr</w:t>
       </w:r>
       <w:r>
         <w:rPr>
@@ -1326,7 +1381,16 @@
           <w:sz w:val="20"/>
           <w:szCs w:val="20"/>
         </w:rPr>
-        <w:t>r.</w:t>
+        <w:t>r</w:t>
+      </w:r>
+      <w:proofErr w:type="spellEnd"/>
+      <w:r>
+        <w:rPr>
+          <w:rFonts w:ascii="Verdana" w:eastAsia="Verdana" w:hAnsi="Verdana" w:cs="Verdana"/>
+          <w:sz w:val="20"/>
+          <w:szCs w:val="20"/>
+        </w:rPr>
+        <w:t>.</w:t>
       </w:r>
     </w:p>
     <w:p>
@@ -1400,7 +1464,15 @@
         </w:rPr>
       </w:pPr>
       <w:r>
-        <w:t xml:space="preserve">Not a mobile pick up place robot </w:t>
+        <w:t xml:space="preserve">Not a mobile </w:t>
+      </w:r>
+      <w:proofErr w:type="gramStart"/>
+      <w:r>
+        <w:t>pick</w:t>
+      </w:r>
+      <w:proofErr w:type="gramEnd"/>
+      <w:r>
+        <w:t xml:space="preserve"> up place robot </w:t>
       </w:r>
     </w:p>
     <w:p>
@@ -1556,7 +1628,25 @@
           <w:sz w:val="24"/>
           <w:szCs w:val="24"/>
         </w:rPr>
-        <w:t>Check color sensor (example: a person’s hand)</w:t>
+        <w:t>Check color sensor (</w:t>
+      </w:r>
+      <w:r>
+        <w:rPr>
+          <w:rFonts w:ascii="Verdana" w:eastAsia="Verdana" w:hAnsi="Verdana" w:cs="Verdana"/>
+          <w:color w:val="555555"/>
+          <w:sz w:val="24"/>
+          <w:szCs w:val="24"/>
+        </w:rPr>
+        <w:t>Red = Stop; Yellow = Pause; Green = Resume</w:t>
+      </w:r>
+      <w:r>
+        <w:rPr>
+          <w:rFonts w:ascii="Verdana" w:eastAsia="Verdana" w:hAnsi="Verdana" w:cs="Verdana"/>
+          <w:color w:val="555555"/>
+          <w:sz w:val="24"/>
+          <w:szCs w:val="24"/>
+        </w:rPr>
+        <w:t>)</w:t>
       </w:r>
     </w:p>
     <w:p>
@@ -1580,7 +1670,64 @@
           <w:sz w:val="24"/>
           <w:szCs w:val="24"/>
         </w:rPr>
-        <w:t>If no hand was present</w:t>
+        <w:t>If</w:t>
+      </w:r>
+      <w:r>
+        <w:rPr>
+          <w:rFonts w:ascii="Verdana" w:eastAsia="Verdana" w:hAnsi="Verdana" w:cs="Verdana"/>
+          <w:color w:val="555555"/>
+          <w:sz w:val="24"/>
+          <w:szCs w:val="24"/>
+        </w:rPr>
+        <w:t xml:space="preserve"> red was presented, then terminate program</w:t>
+      </w:r>
+    </w:p>
+    <w:p>
+      <w:pPr>
+        <w:numPr>
+          <w:ilvl w:val="2"/>
+          <w:numId w:val="2"/>
+        </w:numPr>
+        <w:spacing w:line="330" w:lineRule="auto"/>
+        <w:rPr>
+          <w:rFonts w:ascii="Verdana" w:eastAsia="Verdana" w:hAnsi="Verdana" w:cs="Verdana"/>
+          <w:color w:val="555555"/>
+          <w:sz w:val="24"/>
+          <w:szCs w:val="24"/>
+        </w:rPr>
+      </w:pPr>
+      <w:r>
+        <w:rPr>
+          <w:rFonts w:ascii="Verdana" w:eastAsia="Verdana" w:hAnsi="Verdana" w:cs="Verdana"/>
+          <w:color w:val="555555"/>
+          <w:sz w:val="24"/>
+          <w:szCs w:val="24"/>
+        </w:rPr>
+        <w:t>If Yellow was presented, then pause the program</w:t>
+      </w:r>
+    </w:p>
+    <w:p>
+      <w:pPr>
+        <w:numPr>
+          <w:ilvl w:val="2"/>
+          <w:numId w:val="2"/>
+        </w:numPr>
+        <w:spacing w:line="330" w:lineRule="auto"/>
+        <w:rPr>
+          <w:rFonts w:ascii="Verdana" w:eastAsia="Verdana" w:hAnsi="Verdana" w:cs="Verdana"/>
+          <w:color w:val="555555"/>
+          <w:sz w:val="24"/>
+          <w:szCs w:val="24"/>
+        </w:rPr>
+      </w:pPr>
+      <w:r>
+        <w:rPr>
+          <w:rFonts w:ascii="Verdana" w:eastAsia="Verdana" w:hAnsi="Verdana" w:cs="Verdana"/>
+          <w:color w:val="555555"/>
+          <w:sz w:val="24"/>
+          <w:szCs w:val="24"/>
+        </w:rPr>
+        <w:t>If Green was presented, the resume the program</w:t>
       </w:r>
     </w:p>
     <w:p>
@@ -1628,7 +1775,25 @@
           <w:sz w:val="24"/>
           <w:szCs w:val="24"/>
         </w:rPr>
-        <w:t>If an object was detect within robot reach</w:t>
+        <w:t xml:space="preserve">If an object was </w:t>
+      </w:r>
+      <w:r>
+        <w:rPr>
+          <w:rFonts w:ascii="Verdana" w:eastAsia="Verdana" w:hAnsi="Verdana" w:cs="Verdana"/>
+          <w:color w:val="555555"/>
+          <w:sz w:val="24"/>
+          <w:szCs w:val="24"/>
+        </w:rPr>
+        <w:t>detected</w:t>
+      </w:r>
+      <w:r>
+        <w:rPr>
+          <w:rFonts w:ascii="Verdana" w:eastAsia="Verdana" w:hAnsi="Verdana" w:cs="Verdana"/>
+          <w:color w:val="555555"/>
+          <w:sz w:val="24"/>
+          <w:szCs w:val="24"/>
+        </w:rPr>
+        <w:t xml:space="preserve"> within robot reach</w:t>
       </w:r>
     </w:p>
     <w:p>
@@ -1836,57 +2001,71 @@
     <w:p>
       <w:pPr>
         <w:numPr>
+          <w:ilvl w:val="5"/>
+          <w:numId w:val="2"/>
+        </w:numPr>
+        <w:spacing w:line="330" w:lineRule="auto"/>
+        <w:rPr>
+          <w:color w:val="555555"/>
+          <w:sz w:val="24"/>
+          <w:szCs w:val="24"/>
+        </w:rPr>
+      </w:pPr>
+      <w:r>
+        <w:rPr>
+          <w:rFonts w:ascii="Verdana" w:eastAsia="Verdana" w:hAnsi="Verdana" w:cs="Verdana"/>
+          <w:color w:val="555555"/>
+          <w:sz w:val="24"/>
+          <w:szCs w:val="24"/>
+        </w:rPr>
+        <w:t>And break the loop</w:t>
+      </w:r>
+      <w:r>
+        <w:rPr>
+          <w:rFonts w:ascii="Verdana" w:eastAsia="Verdana" w:hAnsi="Verdana" w:cs="Verdana"/>
+          <w:color w:val="555555"/>
+          <w:sz w:val="24"/>
+          <w:szCs w:val="24"/>
+        </w:rPr>
+        <w:t xml:space="preserve"> and go up the loop</w:t>
+      </w:r>
+    </w:p>
+    <w:p>
+      <w:pPr>
+        <w:numPr>
           <w:ilvl w:val="4"/>
           <w:numId w:val="2"/>
         </w:numPr>
         <w:spacing w:line="330" w:lineRule="auto"/>
         <w:rPr>
-          <w:rFonts w:ascii="Verdana" w:eastAsia="Verdana" w:hAnsi="Verdana" w:cs="Verdana"/>
-          <w:color w:val="555555"/>
-          <w:sz w:val="24"/>
-          <w:szCs w:val="24"/>
-        </w:rPr>
-      </w:pPr>
-      <w:r>
-        <w:rPr>
-          <w:rFonts w:ascii="Verdana" w:eastAsia="Verdana" w:hAnsi="Verdana" w:cs="Verdana"/>
-          <w:color w:val="555555"/>
-          <w:sz w:val="24"/>
-          <w:szCs w:val="24"/>
-        </w:rPr>
-        <w:t>Else</w:t>
-      </w:r>
-    </w:p>
-    <w:p>
-      <w:pPr>
-        <w:numPr>
-          <w:ilvl w:val="5"/>
-          <w:numId w:val="2"/>
-        </w:numPr>
+          <w:color w:val="555555"/>
+          <w:sz w:val="24"/>
+          <w:szCs w:val="24"/>
+        </w:rPr>
+      </w:pPr>
+      <w:r>
+        <w:rPr>
+          <w:rFonts w:ascii="Verdana" w:eastAsia="Verdana" w:hAnsi="Verdana" w:cs="Verdana"/>
+          <w:color w:val="555555"/>
+          <w:sz w:val="24"/>
+          <w:szCs w:val="24"/>
+        </w:rPr>
+        <w:t>Break the loop and go back up top</w:t>
+      </w:r>
+    </w:p>
+    <w:p>
+      <w:pPr>
         <w:spacing w:line="330" w:lineRule="auto"/>
-        <w:rPr>
-          <w:rFonts w:ascii="Verdana" w:eastAsia="Verdana" w:hAnsi="Verdana" w:cs="Verdana"/>
-          <w:color w:val="555555"/>
-          <w:sz w:val="24"/>
-          <w:szCs w:val="24"/>
-        </w:rPr>
-      </w:pPr>
-      <w:r>
-        <w:rPr>
-          <w:rFonts w:ascii="Verdana" w:eastAsia="Verdana" w:hAnsi="Verdana" w:cs="Verdana"/>
-          <w:color w:val="555555"/>
-          <w:sz w:val="24"/>
-          <w:szCs w:val="24"/>
-        </w:rPr>
-        <w:t>Go back up the program to recheck the color sensor</w:t>
-      </w:r>
-    </w:p>
-    <w:p>
-      <w:pPr>
-        <w:numPr>
-          <w:ilvl w:val="2"/>
-          <w:numId w:val="2"/>
-        </w:numPr>
+        <w:ind w:left="3600"/>
+        <w:rPr>
+          <w:color w:val="555555"/>
+          <w:sz w:val="24"/>
+          <w:szCs w:val="24"/>
+        </w:rPr>
+      </w:pPr>
+    </w:p>
+    <w:p>
+      <w:pPr>
         <w:spacing w:line="330" w:lineRule="auto"/>
         <w:rPr>
           <w:rFonts w:ascii="Verdana" w:eastAsia="Verdana" w:hAnsi="Verdana" w:cs="Verdana"/>
@@ -1895,61 +2074,6 @@
           <w:szCs w:val="24"/>
         </w:rPr>
       </w:pPr>
-      <w:r>
-        <w:rPr>
-          <w:rFonts w:ascii="Verdana" w:eastAsia="Verdana" w:hAnsi="Verdana" w:cs="Verdana"/>
-          <w:color w:val="555555"/>
-          <w:sz w:val="24"/>
-          <w:szCs w:val="24"/>
-        </w:rPr>
-        <w:t>Else</w:t>
-      </w:r>
-    </w:p>
-    <w:p>
-      <w:pPr>
-        <w:numPr>
-          <w:ilvl w:val="3"/>
-          <w:numId w:val="2"/>
-        </w:numPr>
-        <w:spacing w:line="330" w:lineRule="auto"/>
-        <w:rPr>
-          <w:color w:val="555555"/>
-          <w:sz w:val="24"/>
-          <w:szCs w:val="24"/>
-        </w:rPr>
-      </w:pPr>
-      <w:r>
-        <w:rPr>
-          <w:rFonts w:ascii="Verdana" w:eastAsia="Verdana" w:hAnsi="Verdana" w:cs="Verdana"/>
-          <w:color w:val="555555"/>
-          <w:sz w:val="24"/>
-          <w:szCs w:val="24"/>
-        </w:rPr>
-        <w:t>Stops both Motors as a safety precaution</w:t>
-      </w:r>
-    </w:p>
-    <w:p>
-      <w:pPr>
-        <w:numPr>
-          <w:ilvl w:val="3"/>
-          <w:numId w:val="2"/>
-        </w:numPr>
-        <w:spacing w:after="240" w:line="330" w:lineRule="auto"/>
-        <w:rPr>
-          <w:color w:val="555555"/>
-          <w:sz w:val="24"/>
-          <w:szCs w:val="24"/>
-        </w:rPr>
-      </w:pPr>
-      <w:r>
-        <w:rPr>
-          <w:rFonts w:ascii="Verdana" w:eastAsia="Verdana" w:hAnsi="Verdana" w:cs="Verdana"/>
-          <w:color w:val="555555"/>
-          <w:sz w:val="24"/>
-          <w:szCs w:val="24"/>
-        </w:rPr>
-        <w:t>Break out of while loop and end program</w:t>
-      </w:r>
     </w:p>
     <w:p>
       <w:pPr>
@@ -1959,6 +2083,20 @@
         <w:spacing w:before="240" w:after="240" w:line="330" w:lineRule="auto"/>
         <w:rPr>
           <w:rFonts w:ascii="Verdana" w:eastAsia="Verdana" w:hAnsi="Verdana" w:cs="Verdana"/>
+          <w:color w:val="555555"/>
+          <w:sz w:val="24"/>
+          <w:szCs w:val="24"/>
+        </w:rPr>
+      </w:pPr>
+    </w:p>
+    <w:p>
+      <w:pPr>
+        <w:tabs>
+          <w:tab w:val="left" w:pos="3255"/>
+        </w:tabs>
+        <w:spacing w:before="240" w:after="240" w:line="330" w:lineRule="auto"/>
+        <w:rPr>
+          <w:rFonts w:ascii="Verdana" w:eastAsia="Verdana" w:hAnsi="Verdana" w:cs="Verdana"/>
           <w:b/>
           <w:color w:val="555555"/>
           <w:sz w:val="24"/>
@@ -2005,7 +2143,6 @@
           <w:sz w:val="24"/>
           <w:szCs w:val="24"/>
         </w:rPr>
-        <w:lastRenderedPageBreak/>
         <w:drawing>
           <wp:inline distT="114300" distB="114300" distL="114300" distR="114300" wp14:anchorId="44BE56BC" wp14:editId="07777777">
             <wp:extent cx="5943600" cy="6083300"/>
@@ -2084,7 +2221,27 @@
           <w:sz w:val="24"/>
           <w:szCs w:val="24"/>
         </w:rPr>
-        <w:t xml:space="preserve">For the first phase of the project we only have set the robot to do limit task like pick up an object from at fix location and drop it later in another location. This first desing helped us to understant some basics concepts that we did not consider at the beginning of the project and gave us more ideas </w:t>
+        <w:t xml:space="preserve">For the first phase of the </w:t>
+      </w:r>
+      <w:proofErr w:type="gramStart"/>
+      <w:r>
+        <w:rPr>
+          <w:rFonts w:ascii="Verdana" w:eastAsia="Verdana" w:hAnsi="Verdana" w:cs="Verdana"/>
+          <w:color w:val="555555"/>
+          <w:sz w:val="24"/>
+          <w:szCs w:val="24"/>
+        </w:rPr>
+        <w:t>project</w:t>
+      </w:r>
+      <w:proofErr w:type="gramEnd"/>
+      <w:r>
+        <w:rPr>
+          <w:rFonts w:ascii="Verdana" w:eastAsia="Verdana" w:hAnsi="Verdana" w:cs="Verdana"/>
+          <w:color w:val="555555"/>
+          <w:sz w:val="24"/>
+          <w:szCs w:val="24"/>
+        </w:rPr>
+        <w:t xml:space="preserve"> we only have set the robot to do limit task like pick up an object from at fix location and drop it later in another </w:t>
       </w:r>
       <w:r>
         <w:rPr>
@@ -2094,7 +2251,87 @@
           <w:szCs w:val="24"/>
         </w:rPr>
         <w:lastRenderedPageBreak/>
-        <w:t>that defenetly improved the final design. That is why for the second phase we implemented new and advace changes to the pick and place robot such us:</w:t>
+        <w:t xml:space="preserve">location. This first </w:t>
+      </w:r>
+      <w:proofErr w:type="spellStart"/>
+      <w:r>
+        <w:rPr>
+          <w:rFonts w:ascii="Verdana" w:eastAsia="Verdana" w:hAnsi="Verdana" w:cs="Verdana"/>
+          <w:color w:val="555555"/>
+          <w:sz w:val="24"/>
+          <w:szCs w:val="24"/>
+        </w:rPr>
+        <w:t>desing</w:t>
+      </w:r>
+      <w:proofErr w:type="spellEnd"/>
+      <w:r>
+        <w:rPr>
+          <w:rFonts w:ascii="Verdana" w:eastAsia="Verdana" w:hAnsi="Verdana" w:cs="Verdana"/>
+          <w:color w:val="555555"/>
+          <w:sz w:val="24"/>
+          <w:szCs w:val="24"/>
+        </w:rPr>
+        <w:t xml:space="preserve"> helped us to </w:t>
+      </w:r>
+      <w:proofErr w:type="spellStart"/>
+      <w:r>
+        <w:rPr>
+          <w:rFonts w:ascii="Verdana" w:eastAsia="Verdana" w:hAnsi="Verdana" w:cs="Verdana"/>
+          <w:color w:val="555555"/>
+          <w:sz w:val="24"/>
+          <w:szCs w:val="24"/>
+        </w:rPr>
+        <w:t>understant</w:t>
+      </w:r>
+      <w:proofErr w:type="spellEnd"/>
+      <w:r>
+        <w:rPr>
+          <w:rFonts w:ascii="Verdana" w:eastAsia="Verdana" w:hAnsi="Verdana" w:cs="Verdana"/>
+          <w:color w:val="555555"/>
+          <w:sz w:val="24"/>
+          <w:szCs w:val="24"/>
+        </w:rPr>
+        <w:t xml:space="preserve"> some basics concepts that we did not consider at the beginning of the project and gave us more ideas that </w:t>
+      </w:r>
+      <w:proofErr w:type="spellStart"/>
+      <w:r>
+        <w:rPr>
+          <w:rFonts w:ascii="Verdana" w:eastAsia="Verdana" w:hAnsi="Verdana" w:cs="Verdana"/>
+          <w:color w:val="555555"/>
+          <w:sz w:val="24"/>
+          <w:szCs w:val="24"/>
+        </w:rPr>
+        <w:t>defenetly</w:t>
+      </w:r>
+      <w:proofErr w:type="spellEnd"/>
+      <w:r>
+        <w:rPr>
+          <w:rFonts w:ascii="Verdana" w:eastAsia="Verdana" w:hAnsi="Verdana" w:cs="Verdana"/>
+          <w:color w:val="555555"/>
+          <w:sz w:val="24"/>
+          <w:szCs w:val="24"/>
+        </w:rPr>
+        <w:t xml:space="preserve"> improved the final design. That is why for the second phase we implemented new and </w:t>
+      </w:r>
+      <w:proofErr w:type="spellStart"/>
+      <w:r>
+        <w:rPr>
+          <w:rFonts w:ascii="Verdana" w:eastAsia="Verdana" w:hAnsi="Verdana" w:cs="Verdana"/>
+          <w:color w:val="555555"/>
+          <w:sz w:val="24"/>
+          <w:szCs w:val="24"/>
+        </w:rPr>
+        <w:t>advace</w:t>
+      </w:r>
+      <w:proofErr w:type="spellEnd"/>
+      <w:r>
+        <w:rPr>
+          <w:rFonts w:ascii="Verdana" w:eastAsia="Verdana" w:hAnsi="Verdana" w:cs="Verdana"/>
+          <w:color w:val="555555"/>
+          <w:sz w:val="24"/>
+          <w:szCs w:val="24"/>
+        </w:rPr>
+        <w:t xml:space="preserve"> changes to the pick and place robot such us:</w:t>
       </w:r>
     </w:p>
     <w:p>
@@ -2144,7 +2381,47 @@
           <w:sz w:val="24"/>
           <w:szCs w:val="24"/>
         </w:rPr>
-        <w:t>Readjust both the distance of the gripper and the grabbind/droppinng force</w:t>
+        <w:t xml:space="preserve">Readjust both the distance of the gripper and the </w:t>
+      </w:r>
+      <w:proofErr w:type="spellStart"/>
+      <w:r>
+        <w:rPr>
+          <w:rFonts w:ascii="Verdana" w:eastAsia="Verdana" w:hAnsi="Verdana" w:cs="Verdana"/>
+          <w:color w:val="555555"/>
+          <w:sz w:val="24"/>
+          <w:szCs w:val="24"/>
+        </w:rPr>
+        <w:t>grabbind</w:t>
+      </w:r>
+      <w:proofErr w:type="spellEnd"/>
+      <w:r>
+        <w:rPr>
+          <w:rFonts w:ascii="Verdana" w:eastAsia="Verdana" w:hAnsi="Verdana" w:cs="Verdana"/>
+          <w:color w:val="555555"/>
+          <w:sz w:val="24"/>
+          <w:szCs w:val="24"/>
+        </w:rPr>
+        <w:t>/</w:t>
+      </w:r>
+      <w:proofErr w:type="spellStart"/>
+      <w:r>
+        <w:rPr>
+          <w:rFonts w:ascii="Verdana" w:eastAsia="Verdana" w:hAnsi="Verdana" w:cs="Verdana"/>
+          <w:color w:val="555555"/>
+          <w:sz w:val="24"/>
+          <w:szCs w:val="24"/>
+        </w:rPr>
+        <w:t>droppinng</w:t>
+      </w:r>
+      <w:proofErr w:type="spellEnd"/>
+      <w:r>
+        <w:rPr>
+          <w:rFonts w:ascii="Verdana" w:eastAsia="Verdana" w:hAnsi="Verdana" w:cs="Verdana"/>
+          <w:color w:val="555555"/>
+          <w:sz w:val="24"/>
+          <w:szCs w:val="24"/>
+        </w:rPr>
+        <w:t xml:space="preserve"> force</w:t>
       </w:r>
     </w:p>
     <w:p>
@@ -2254,7 +2531,27 @@
           <w:sz w:val="24"/>
           <w:szCs w:val="24"/>
         </w:rPr>
-        <w:t>Make the program smart enough to pick and place more that one object at the time</w:t>
+        <w:t xml:space="preserve">Make the program smart enough to pick and place more </w:t>
+      </w:r>
+      <w:proofErr w:type="spellStart"/>
+      <w:r>
+        <w:rPr>
+          <w:rFonts w:ascii="Verdana" w:eastAsia="Verdana" w:hAnsi="Verdana" w:cs="Verdana"/>
+          <w:color w:val="555555"/>
+          <w:sz w:val="24"/>
+          <w:szCs w:val="24"/>
+        </w:rPr>
+        <w:t>that</w:t>
+      </w:r>
+      <w:proofErr w:type="spellEnd"/>
+      <w:r>
+        <w:rPr>
+          <w:rFonts w:ascii="Verdana" w:eastAsia="Verdana" w:hAnsi="Verdana" w:cs="Verdana"/>
+          <w:color w:val="555555"/>
+          <w:sz w:val="24"/>
+          <w:szCs w:val="24"/>
+        </w:rPr>
+        <w:t xml:space="preserve"> one object at the time</w:t>
       </w:r>
     </w:p>
     <w:p>
@@ -2586,7 +2883,7 @@
                 <v:stroke joinstyle="miter"/>
                 <v:path gradientshapeok="t" o:connecttype="rect"/>
               </v:shapetype>
-              <v:shape id="Text Box 2" o:spid="_x0000_s1026" type="#_x0000_t202" style="position:absolute;margin-left:159.7pt;margin-top:17.75pt;width:185.9pt;height:110.6pt;z-index:251661312;visibility:visible;mso-wrap-style:square;mso-width-percent:400;mso-height-percent:200;mso-wrap-distance-left:9pt;mso-wrap-distance-top:3.6pt;mso-wrap-distance-right:9pt;mso-wrap-distance-bottom:3.6pt;mso-position-horizontal:absolute;mso-position-horizontal-relative:text;mso-position-vertical:absolute;mso-position-vertical-relative:text;mso-width-percent:400;mso-height-percent:200;mso-width-relative:margin;mso-height-relative:margin;v-text-anchor:top" o:gfxdata="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">
+              <v:shape id="Text Box 2" o:spid="_x0000_s1026" type="#_x0000_t202" style="position:absolute;margin-left:159.7pt;margin-top:17.75pt;width:185.9pt;height:110.6pt;z-index:251661312;visibility:visible;mso-wrap-style:square;mso-width-percent:400;mso-height-percent:200;mso-wrap-distance-left:9pt;mso-wrap-distance-top:3.6pt;mso-wrap-distance-right:9pt;mso-wrap-distance-bottom:3.6pt;mso-position-horizontal:absolute;mso-position-horizontal-relative:text;mso-position-vertical:absolute;mso-position-vertical-relative:text;mso-width-percent:400;mso-height-percent:200;mso-width-relative:margin;mso-height-relative:margin;v-text-anchor:top" o:gfxdata="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">
                 <v:textbox style="mso-fit-shape-to-text:t">
                   <w:txbxContent>
                     <w:p>
@@ -2803,7 +3100,7 @@
           </mc:Choice>
           <mc:Fallback>
             <w:pict>
-              <v:shape w14:anchorId="3C3B6EC2" id="_x0000_s1027" type="#_x0000_t202" style="position:absolute;margin-left:276pt;margin-top:356.45pt;width:115.5pt;height:24pt;z-index:251664384;visibility:visible;mso-wrap-style:square;mso-width-percent:0;mso-height-percent:0;mso-wrap-distance-left:9pt;mso-wrap-distance-top:3.6pt;mso-wrap-distance-right:9pt;mso-wrap-distance-bottom:3.6pt;mso-position-horizontal:absolute;mso-position-horizontal-relative:text;mso-position-vertical:absolute;mso-position-vertical-relative:text;mso-width-percent:0;mso-height-percent:0;mso-width-relative:margin;mso-height-relative:margin;v-text-anchor:top" o:gfxdata="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">
+              <v:shape w14:anchorId="3C3B6EC2" id="_x0000_s1027" type="#_x0000_t202" style="position:absolute;margin-left:276pt;margin-top:356.45pt;width:115.5pt;height:24pt;z-index:251664384;visibility:visible;mso-wrap-style:square;mso-width-percent:0;mso-height-percent:0;mso-wrap-distance-left:9pt;mso-wrap-distance-top:3.6pt;mso-wrap-distance-right:9pt;mso-wrap-distance-bottom:3.6pt;mso-position-horizontal:absolute;mso-position-horizontal-relative:text;mso-position-vertical:absolute;mso-position-vertical-relative:text;mso-width-percent:0;mso-height-percent:0;mso-width-relative:margin;mso-height-relative:margin;v-text-anchor:top" o:gfxdata="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">
                 <v:textbox>
                   <w:txbxContent>
                     <w:p>
@@ -3446,7 +3743,7 @@
           </mc:Choice>
           <mc:Fallback>
             <w:pict>
-              <v:shape w14:anchorId="46BA3649" id="_x0000_s1028" type="#_x0000_t202" style="position:absolute;margin-left:122.25pt;margin-top:1.1pt;width:63pt;height:110.6pt;z-index:251668480;visibility:visible;mso-wrap-style:square;mso-width-percent:0;mso-height-percent:200;mso-wrap-distance-left:9pt;mso-wrap-distance-top:3.6pt;mso-wrap-distance-right:9pt;mso-wrap-distance-bottom:3.6pt;mso-position-horizontal:absolute;mso-position-horizontal-relative:text;mso-position-vertical:absolute;mso-position-vertical-relative:text;mso-width-percent:0;mso-height-percent:200;mso-width-relative:margin;mso-height-relative:margin;v-text-anchor:top" o:gfxdata="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">
+              <v:shape w14:anchorId="46BA3649" id="_x0000_s1028" type="#_x0000_t202" style="position:absolute;margin-left:122.25pt;margin-top:1.1pt;width:63pt;height:110.6pt;z-index:251668480;visibility:visible;mso-wrap-style:square;mso-width-percent:0;mso-height-percent:200;mso-wrap-distance-left:9pt;mso-wrap-distance-top:3.6pt;mso-wrap-distance-right:9pt;mso-wrap-distance-bottom:3.6pt;mso-position-horizontal:absolute;mso-position-horizontal-relative:text;mso-position-vertical:absolute;mso-position-vertical-relative:text;mso-width-percent:0;mso-height-percent:200;mso-width-relative:margin;mso-height-relative:margin;v-text-anchor:top" o:gfxdata="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">
                 <v:textbox style="mso-fit-shape-to-text:t">
                   <w:txbxContent>
                     <w:p>
@@ -3576,7 +3873,7 @@
           </mc:Choice>
           <mc:Fallback>
             <w:pict>
-              <v:shape w14:anchorId="4651C8A8" id="_x0000_s1029" type="#_x0000_t202" style="position:absolute;margin-left:217.5pt;margin-top:5.75pt;width:58.5pt;height:21.7pt;z-index:251669504;visibility:visible;mso-wrap-style:square;mso-width-percent:0;mso-height-percent:0;mso-wrap-distance-left:9pt;mso-wrap-distance-top:3.6pt;mso-wrap-distance-right:9pt;mso-wrap-distance-bottom:3.6pt;mso-position-horizontal:absolute;mso-position-horizontal-relative:text;mso-position-vertical:absolute;mso-position-vertical-relative:text;mso-width-percent:0;mso-height-percent:0;mso-width-relative:margin;mso-height-relative:margin;v-text-anchor:top" o:gfxdata="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">
+              <v:shape w14:anchorId="4651C8A8" id="_x0000_s1029" type="#_x0000_t202" style="position:absolute;margin-left:217.5pt;margin-top:5.75pt;width:58.5pt;height:21.7pt;z-index:251669504;visibility:visible;mso-wrap-style:square;mso-width-percent:0;mso-height-percent:0;mso-wrap-distance-left:9pt;mso-wrap-distance-top:3.6pt;mso-wrap-distance-right:9pt;mso-wrap-distance-bottom:3.6pt;mso-position-horizontal:absolute;mso-position-horizontal-relative:text;mso-position-vertical:absolute;mso-position-vertical-relative:text;mso-width-percent:0;mso-height-percent:0;mso-width-relative:margin;mso-height-relative:margin;v-text-anchor:top" o:gfxdata="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">
                 <v:textbox>
                   <w:txbxContent>
                     <w:p>
@@ -3699,7 +3996,7 @@
           </mc:Choice>
           <mc:Fallback>
             <w:pict>
-              <v:shape w14:anchorId="69818C8C" id="_x0000_s1030" type="#_x0000_t202" style="position:absolute;margin-left:34.3pt;margin-top:4.4pt;width:85.5pt;height:20.95pt;z-index:-251644928;visibility:visible;mso-wrap-style:square;mso-width-percent:0;mso-height-percent:0;mso-wrap-distance-left:9pt;mso-wrap-distance-top:3.6pt;mso-wrap-distance-right:9pt;mso-wrap-distance-bottom:3.6pt;mso-position-horizontal:right;mso-position-horizontal-relative:margin;mso-position-vertical:absolute;mso-position-vertical-relative:text;mso-width-percent:0;mso-height-percent:0;mso-width-relative:margin;mso-height-relative:margin;v-text-anchor:top" o:gfxdata="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">
+              <v:shape w14:anchorId="69818C8C" id="_x0000_s1030" type="#_x0000_t202" style="position:absolute;margin-left:34.3pt;margin-top:4.4pt;width:85.5pt;height:20.95pt;z-index:-251644928;visibility:visible;mso-wrap-style:square;mso-width-percent:0;mso-height-percent:0;mso-wrap-distance-left:9pt;mso-wrap-distance-top:3.6pt;mso-wrap-distance-right:9pt;mso-wrap-distance-bottom:3.6pt;mso-position-horizontal:right;mso-position-horizontal-relative:margin;mso-position-vertical:absolute;mso-position-vertical-relative:text;mso-width-percent:0;mso-height-percent:0;mso-width-relative:margin;mso-height-relative:margin;v-text-anchor:top" o:gfxdata="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">
                 <v:textbox>
                   <w:txbxContent>
                     <w:p>
@@ -4129,7 +4426,23 @@
   <w:comment w:id="3" w:author="carlosmario vasquezacuña" w:date="2021-07-13T13:17:00Z" w:initials="CV">
     <w:p>
       <w:r>
-        <w:t xml:space="preserve">it is not really important to just use the 45 becuase it could pick up also at different location </w:t>
+        <w:t xml:space="preserve">it is not </w:t>
+      </w:r>
+      <w:proofErr w:type="gramStart"/>
+      <w:r>
+        <w:t>really important</w:t>
+      </w:r>
+      <w:proofErr w:type="gramEnd"/>
+      <w:r>
+        <w:t xml:space="preserve"> to just use the 45 </w:t>
+      </w:r>
+      <w:proofErr w:type="spellStart"/>
+      <w:r>
+        <w:t>becuase</w:t>
+      </w:r>
+      <w:proofErr w:type="spellEnd"/>
+      <w:r>
+        <w:t xml:space="preserve"> it could pick up also at different location </w:t>
       </w:r>
       <w:r>
         <w:annotationRef/>
@@ -4139,7 +4452,15 @@
   <w:comment w:id="4" w:author="carlosmario vasquezacuña" w:date="2021-07-13T13:24:00Z" w:initials="CV">
     <w:p>
       <w:r>
-        <w:t xml:space="preserve">redundancy and "separated flow chart"  Do not need both, use either pseudo code or flow chart  </w:t>
+        <w:t>redundancy and "separated flow chart</w:t>
+      </w:r>
+      <w:proofErr w:type="gramStart"/>
+      <w:r>
+        <w:t>"  Do</w:t>
+      </w:r>
+      <w:proofErr w:type="gramEnd"/>
+      <w:r>
+        <w:t xml:space="preserve"> not need both, use either pseudo code or flow chart  </w:t>
       </w:r>
       <w:r>
         <w:annotationRef/>

</xml_diff>